<commit_message>
Mas modificaciones del archivo
</commit_message>
<xml_diff>
--- a/2SMR.docx
+++ b/2SMR.docx
@@ -24,9 +24,16 @@
       <w:r>
         <w:t>Continuamos con los apuntes de SMR</w:t>
       </w:r>
+    </w:p>
+    <w:p>
+      <w:r>
+        <w:t>Re continuamos con los apuntes de SMR</w:t>
+      </w:r>
       <w:bookmarkStart w:id="0" w:name="_GoBack"/>
       <w:bookmarkEnd w:id="0"/>
     </w:p>
+    <w:p/>
+    <w:p/>
     <w:sectPr>
       <w:pgSz w:w="11906" w:h="16838"/>
       <w:pgMar w:top="1417" w:right="1701" w:bottom="1417" w:left="1701" w:header="708" w:footer="708" w:gutter="0"/>

</xml_diff>